<commit_message>
revisi untuk TAS. dikerjakan bersama Monika dan Ryan
</commit_message>
<xml_diff>
--- a/file_dokumentasi/File Dikumpul Saat TTS/TTS.docx
+++ b/file_dokumentasi/File Dikumpul Saat TTS/TTS.docx
@@ -9097,17 +9097,7 @@
           <w:sz w:val="28"/>
           <w:szCs w:val="28"/>
         </w:rPr>
-        <w:t xml:space="preserve"> </w:t>
-      </w:r>
-      <w:r>
-        <w:rPr>
-          <w:b/>
-          <w:bCs/>
-          <w:color w:val="000000"/>
-          <w:sz w:val="28"/>
-          <w:szCs w:val="28"/>
-        </w:rPr>
-        <w:t>(Microsoft Project)</w:t>
+        <w:t xml:space="preserve"> (Microsoft Project)</w:t>
       </w:r>
     </w:p>
     <w:tbl>
@@ -12617,17 +12607,7 @@
           <w:sz w:val="28"/>
           <w:szCs w:val="28"/>
         </w:rPr>
-        <w:t xml:space="preserve"> </w:t>
-      </w:r>
-      <w:r>
-        <w:rPr>
-          <w:b/>
-          <w:bCs/>
-          <w:color w:val="000000"/>
-          <w:sz w:val="28"/>
-          <w:szCs w:val="28"/>
-        </w:rPr>
-        <w:t>(Microsoft Project)</w:t>
+        <w:t xml:space="preserve"> (Microsoft Project)</w:t>
       </w:r>
     </w:p>
     <w:tbl>
@@ -14561,17 +14541,7 @@
           <w:lang w:val="en-SG"/>
         </w:rPr>
         <w:lastRenderedPageBreak/>
-        <w:t>Milestone List</w:t>
-      </w:r>
-      <w:r>
-        <w:rPr>
-          <w:rFonts w:cs="Arial"/>
-          <w:bCs/>
-          <w:sz w:val="21"/>
-          <w:szCs w:val="21"/>
-          <w:lang w:val="en-SG"/>
-        </w:rPr>
-        <w:t xml:space="preserve"> (lanjutan)</w:t>
+        <w:t>Milestone List (lanjutan)</w:t>
       </w:r>
     </w:p>
     <w:tbl>
@@ -15810,7 +15780,17 @@
           <w:lang w:val="en-SG"/>
         </w:rPr>
         <w:lastRenderedPageBreak/>
-        <w:t>Gantt Chart</w:t>
+        <w:tab/>
+      </w:r>
+      <w:bookmarkStart w:id="0" w:name="_GoBack"/>
+      <w:bookmarkEnd w:id="0"/>
+      <w:r>
+        <w:rPr>
+          <w:rFonts w:cs="Arial"/>
+          <w:szCs w:val="21"/>
+          <w:lang w:val="en-SG"/>
+        </w:rPr>
+        <w:t xml:space="preserve"> Chart</w:t>
       </w:r>
     </w:p>
     <w:p>
@@ -24823,8 +24803,6 @@
           <w:szCs w:val="36"/>
         </w:rPr>
       </w:pPr>
-      <w:bookmarkStart w:id="0" w:name="_GoBack"/>
-      <w:bookmarkEnd w:id="0"/>
     </w:p>
     <w:tbl>
       <w:tblPr>
@@ -27762,7 +27740,7 @@
 </file>
 
 <file path=customXml/itemProps1.xml><?xml version="1.0" encoding="utf-8"?>
-<ds:datastoreItem xmlns:ds="http://schemas.openxmlformats.org/officeDocument/2006/customXml" ds:itemID="{C44723F7-1710-48BE-A16A-C9AF109AE50E}">
+<ds:datastoreItem xmlns:ds="http://schemas.openxmlformats.org/officeDocument/2006/customXml" ds:itemID="{D51C97B9-F7C6-4CE5-8661-AC5A1C7EE9E4}">
   <ds:schemaRefs>
     <ds:schemaRef ds:uri="http://schemas.openxmlformats.org/officeDocument/2006/bibliography"/>
   </ds:schemaRefs>

</xml_diff>